<commit_message>
Modify the contents of EmployeesDB.docx
</commit_message>
<xml_diff>
--- a/EmployeesDB.docx
+++ b/EmployeesDB.docx
@@ -256,8 +256,6 @@
           <w:lang w:val="uk-UA"/>
         </w:rPr>
       </w:pPr>
-      <w:bookmarkStart w:id="0" w:name="_GoBack"/>
-      <w:bookmarkEnd w:id="0"/>
     </w:p>
     <w:p>
       <w:pPr>
@@ -570,12 +568,11 @@
               <w:tab w:val="right" w:leader="dot" w:pos="9621"/>
             </w:tabs>
             <w:rPr>
-              <w:rFonts w:ascii="Times New Roman" w:eastAsiaTheme="minorEastAsia" w:hAnsi="Times New Roman" w:cs="Times New Roman"/>
+              <w:rFonts w:ascii="Times New Roman" w:hAnsi="Times New Roman" w:cs="Times New Roman"/>
               <w:b w:val="0"/>
               <w:noProof/>
               <w:sz w:val="28"/>
               <w:szCs w:val="28"/>
-              <w:lang w:val="uk-UA" w:eastAsia="uk-UA"/>
             </w:rPr>
           </w:pPr>
           <w:r>
@@ -698,6 +695,12 @@
             </w:r>
           </w:hyperlink>
         </w:p>
+        <w:p>
+          <w:r>
+            <w:t>АНАЛИЗ ПРЕДМЕТНОЙ ОБЛАСТИ</w:t>
+          </w:r>
+        </w:p>
+        <w:p/>
         <w:p>
           <w:pPr>
             <w:pStyle w:val="TOC1"/>
@@ -1577,6 +1580,246 @@
     <w:p>
       <w:pPr>
         <w:rPr>
+          <w:lang w:val="uk-UA"/>
+        </w:rPr>
+      </w:pPr>
+      <w:r>
+        <w:rPr>
+          <w:lang w:val="uk-UA"/>
+        </w:rPr>
+        <w:t>СОДЕРЖАНИЕ</w:t>
+      </w:r>
+    </w:p>
+    <w:p>
+      <w:pPr>
+        <w:rPr>
+          <w:lang w:val="uk-UA"/>
+        </w:rPr>
+      </w:pPr>
+    </w:p>
+    <w:p>
+      <w:pPr>
+        <w:pStyle w:val="ListParagraph"/>
+        <w:numPr>
+          <w:ilvl w:val="0"/>
+          <w:numId w:val="7"/>
+        </w:numPr>
+        <w:rPr>
+          <w:lang w:val="uk-UA"/>
+        </w:rPr>
+      </w:pPr>
+      <w:r>
+        <w:rPr>
+          <w:lang w:val="uk-UA"/>
+        </w:rPr>
+        <w:t>ВВЕДЕНИЕ</w:t>
+      </w:r>
+      <w:r>
+        <w:rPr>
+          <w:lang w:val="uk-UA"/>
+        </w:rPr>
+        <w:t xml:space="preserve"> (</w:t>
+      </w:r>
+      <w:proofErr w:type="spellStart"/>
+      <w:r>
+        <w:rPr>
+          <w:lang w:val="uk-UA"/>
+        </w:rPr>
+        <w:t>общие</w:t>
+      </w:r>
+      <w:proofErr w:type="spellEnd"/>
+      <w:r>
+        <w:rPr>
+          <w:lang w:val="uk-UA"/>
+        </w:rPr>
+        <w:t xml:space="preserve"> </w:t>
+      </w:r>
+      <w:proofErr w:type="spellStart"/>
+      <w:r>
+        <w:rPr>
+          <w:lang w:val="uk-UA"/>
+        </w:rPr>
+        <w:t>сведения</w:t>
+      </w:r>
+      <w:proofErr w:type="spellEnd"/>
+      <w:r>
+        <w:rPr>
+          <w:lang w:val="uk-UA"/>
+        </w:rPr>
+        <w:t xml:space="preserve"> о БД, постановка </w:t>
+      </w:r>
+      <w:proofErr w:type="spellStart"/>
+      <w:r>
+        <w:rPr>
+          <w:lang w:val="uk-UA"/>
+        </w:rPr>
+        <w:t>задачи</w:t>
+      </w:r>
+      <w:proofErr w:type="spellEnd"/>
+      <w:r>
+        <w:rPr>
+          <w:lang w:val="uk-UA"/>
+        </w:rPr>
+        <w:t>???)</w:t>
+      </w:r>
+    </w:p>
+    <w:p>
+      <w:pPr>
+        <w:pStyle w:val="ListParagraph"/>
+        <w:numPr>
+          <w:ilvl w:val="0"/>
+          <w:numId w:val="7"/>
+        </w:numPr>
+        <w:rPr>
+          <w:lang w:val="uk-UA"/>
+        </w:rPr>
+      </w:pPr>
+      <w:r>
+        <w:t>АНАЛИЗ ПРЕДМЕТНОЙ ОБЛАСТИ</w:t>
+      </w:r>
+      <w:r>
+        <w:t xml:space="preserve"> (что из себя представляет система)</w:t>
+      </w:r>
+    </w:p>
+    <w:p>
+      <w:pPr>
+        <w:pStyle w:val="ListParagraph"/>
+        <w:numPr>
+          <w:ilvl w:val="0"/>
+          <w:numId w:val="7"/>
+        </w:numPr>
+        <w:rPr>
+          <w:lang w:val="uk-UA"/>
+        </w:rPr>
+      </w:pPr>
+      <w:bookmarkStart w:id="0" w:name="_GoBack"/>
+      <w:r>
+        <w:t>Концептуальное (инфологическое</w:t>
+      </w:r>
+      <w:bookmarkEnd w:id="0"/>
+      <w:r>
+        <w:t>) проектирование</w:t>
+      </w:r>
+    </w:p>
+    <w:p>
+      <w:pPr>
+        <w:pStyle w:val="ListParagraph"/>
+        <w:numPr>
+          <w:ilvl w:val="0"/>
+          <w:numId w:val="7"/>
+        </w:numPr>
+        <w:rPr>
+          <w:lang w:val="uk-UA"/>
+        </w:rPr>
+      </w:pPr>
+      <w:proofErr w:type="spellStart"/>
+      <w:r>
+        <w:rPr>
+          <w:lang w:val="uk-UA"/>
+        </w:rPr>
+        <w:t>Логическое</w:t>
+      </w:r>
+      <w:proofErr w:type="spellEnd"/>
+      <w:r>
+        <w:rPr>
+          <w:lang w:val="uk-UA"/>
+        </w:rPr>
+        <w:t xml:space="preserve"> (</w:t>
+      </w:r>
+      <w:proofErr w:type="spellStart"/>
+      <w:r>
+        <w:rPr>
+          <w:lang w:val="uk-UA"/>
+        </w:rPr>
+        <w:t>даталогическое</w:t>
+      </w:r>
+      <w:proofErr w:type="spellEnd"/>
+      <w:r>
+        <w:rPr>
+          <w:lang w:val="uk-UA"/>
+        </w:rPr>
+        <w:t xml:space="preserve">) </w:t>
+      </w:r>
+      <w:proofErr w:type="spellStart"/>
+      <w:r>
+        <w:rPr>
+          <w:lang w:val="uk-UA"/>
+        </w:rPr>
+        <w:t>проектирование</w:t>
+      </w:r>
+      <w:proofErr w:type="spellEnd"/>
+      <w:r>
+        <w:rPr>
+          <w:lang w:val="uk-UA"/>
+        </w:rPr>
+        <w:t xml:space="preserve"> (модель </w:t>
+      </w:r>
+      <w:proofErr w:type="spellStart"/>
+      <w:r>
+        <w:rPr>
+          <w:lang w:val="uk-UA"/>
+        </w:rPr>
+        <w:t>даных</w:t>
+      </w:r>
+      <w:proofErr w:type="spellEnd"/>
+      <w:r>
+        <w:rPr>
+          <w:lang w:val="uk-UA"/>
+        </w:rPr>
+        <w:t>)</w:t>
+      </w:r>
+    </w:p>
+    <w:p>
+      <w:pPr>
+        <w:pStyle w:val="ListParagraph"/>
+        <w:numPr>
+          <w:ilvl w:val="0"/>
+          <w:numId w:val="7"/>
+        </w:numPr>
+        <w:rPr>
+          <w:lang w:val="uk-UA"/>
+        </w:rPr>
+      </w:pPr>
+      <w:proofErr w:type="spellStart"/>
+      <w:r>
+        <w:rPr>
+          <w:lang w:val="uk-UA"/>
+        </w:rPr>
+        <w:t>Физическое</w:t>
+      </w:r>
+      <w:proofErr w:type="spellEnd"/>
+      <w:r>
+        <w:rPr>
+          <w:lang w:val="uk-UA"/>
+        </w:rPr>
+        <w:t xml:space="preserve">  </w:t>
+      </w:r>
+      <w:proofErr w:type="spellStart"/>
+      <w:r>
+        <w:rPr>
+          <w:lang w:val="uk-UA"/>
+        </w:rPr>
+        <w:t>проектирование</w:t>
+      </w:r>
+      <w:proofErr w:type="spellEnd"/>
+    </w:p>
+    <w:p>
+      <w:pPr>
+        <w:pStyle w:val="ListParagraph"/>
+        <w:numPr>
+          <w:ilvl w:val="0"/>
+          <w:numId w:val="7"/>
+        </w:numPr>
+        <w:rPr>
+          <w:lang w:val="uk-UA"/>
+        </w:rPr>
+      </w:pPr>
+    </w:p>
+    <w:p/>
+    <w:p/>
+    <w:p>
+      <w:pPr>
+        <w:rPr>
           <w:rFonts w:asciiTheme="majorHAnsi" w:eastAsiaTheme="majorEastAsia" w:hAnsiTheme="majorHAnsi" w:cstheme="majorBidi"/>
           <w:color w:val="2E74B5" w:themeColor="accent1" w:themeShade="BF"/>
           <w:sz w:val="32"/>
@@ -53881,7 +54124,6 @@
           <w:docPartUnique/>
         </w:docPartObj>
       </w:sdtPr>
-      <w:sdtEndPr/>
       <w:sdtContent>
         <w:p>
           <w:pPr>
@@ -54539,6 +54781,92 @@
     </w:lvl>
   </w:abstractNum>
   <w:abstractNum w:abstractNumId="1" w15:restartNumberingAfterBreak="0">
+    <w:nsid w:val="33C251FD"/>
+    <w:multiLevelType w:val="multilevel"/>
+    <w:tmpl w:val="0422001F"/>
+    <w:lvl w:ilvl="0">
+      <w:start w:val="1"/>
+      <w:numFmt w:val="decimal"/>
+      <w:lvlText w:val="%1."/>
+      <w:lvlJc w:val="left"/>
+      <w:pPr>
+        <w:ind w:left="360" w:hanging="360"/>
+      </w:pPr>
+    </w:lvl>
+    <w:lvl w:ilvl="1">
+      <w:start w:val="1"/>
+      <w:numFmt w:val="decimal"/>
+      <w:lvlText w:val="%1.%2."/>
+      <w:lvlJc w:val="left"/>
+      <w:pPr>
+        <w:ind w:left="792" w:hanging="432"/>
+      </w:pPr>
+    </w:lvl>
+    <w:lvl w:ilvl="2">
+      <w:start w:val="1"/>
+      <w:numFmt w:val="decimal"/>
+      <w:lvlText w:val="%1.%2.%3."/>
+      <w:lvlJc w:val="left"/>
+      <w:pPr>
+        <w:ind w:left="1224" w:hanging="504"/>
+      </w:pPr>
+    </w:lvl>
+    <w:lvl w:ilvl="3">
+      <w:start w:val="1"/>
+      <w:numFmt w:val="decimal"/>
+      <w:lvlText w:val="%1.%2.%3.%4."/>
+      <w:lvlJc w:val="left"/>
+      <w:pPr>
+        <w:ind w:left="1728" w:hanging="648"/>
+      </w:pPr>
+    </w:lvl>
+    <w:lvl w:ilvl="4">
+      <w:start w:val="1"/>
+      <w:numFmt w:val="decimal"/>
+      <w:lvlText w:val="%1.%2.%3.%4.%5."/>
+      <w:lvlJc w:val="left"/>
+      <w:pPr>
+        <w:ind w:left="2232" w:hanging="792"/>
+      </w:pPr>
+    </w:lvl>
+    <w:lvl w:ilvl="5">
+      <w:start w:val="1"/>
+      <w:numFmt w:val="decimal"/>
+      <w:lvlText w:val="%1.%2.%3.%4.%5.%6."/>
+      <w:lvlJc w:val="left"/>
+      <w:pPr>
+        <w:ind w:left="2736" w:hanging="936"/>
+      </w:pPr>
+    </w:lvl>
+    <w:lvl w:ilvl="6">
+      <w:start w:val="1"/>
+      <w:numFmt w:val="decimal"/>
+      <w:lvlText w:val="%1.%2.%3.%4.%5.%6.%7."/>
+      <w:lvlJc w:val="left"/>
+      <w:pPr>
+        <w:ind w:left="3240" w:hanging="1080"/>
+      </w:pPr>
+    </w:lvl>
+    <w:lvl w:ilvl="7">
+      <w:start w:val="1"/>
+      <w:numFmt w:val="decimal"/>
+      <w:lvlText w:val="%1.%2.%3.%4.%5.%6.%7.%8."/>
+      <w:lvlJc w:val="left"/>
+      <w:pPr>
+        <w:ind w:left="3744" w:hanging="1224"/>
+      </w:pPr>
+    </w:lvl>
+    <w:lvl w:ilvl="8">
+      <w:start w:val="1"/>
+      <w:numFmt w:val="decimal"/>
+      <w:lvlText w:val="%1.%2.%3.%4.%5.%6.%7.%8.%9."/>
+      <w:lvlJc w:val="left"/>
+      <w:pPr>
+        <w:ind w:left="4320" w:hanging="1440"/>
+      </w:pPr>
+    </w:lvl>
+  </w:abstractNum>
+  <w:abstractNum w:abstractNumId="2" w15:restartNumberingAfterBreak="0">
     <w:nsid w:val="47240410"/>
     <w:multiLevelType w:val="hybridMultilevel"/>
     <w:tmpl w:val="0500234C"/>
@@ -54651,7 +54979,7 @@
       </w:rPr>
     </w:lvl>
   </w:abstractNum>
-  <w:abstractNum w:abstractNumId="2" w15:restartNumberingAfterBreak="0">
+  <w:abstractNum w:abstractNumId="3" w15:restartNumberingAfterBreak="0">
     <w:nsid w:val="483C79B8"/>
     <w:multiLevelType w:val="hybridMultilevel"/>
     <w:tmpl w:val="C33A332E"/>
@@ -54737,7 +55065,7 @@
       </w:pPr>
     </w:lvl>
   </w:abstractNum>
-  <w:abstractNum w:abstractNumId="3" w15:restartNumberingAfterBreak="0">
+  <w:abstractNum w:abstractNumId="4" w15:restartNumberingAfterBreak="0">
     <w:nsid w:val="50A62DB7"/>
     <w:multiLevelType w:val="hybridMultilevel"/>
     <w:tmpl w:val="F2E84EC4"/>
@@ -54823,7 +55151,7 @@
       </w:pPr>
     </w:lvl>
   </w:abstractNum>
-  <w:abstractNum w:abstractNumId="4" w15:restartNumberingAfterBreak="0">
+  <w:abstractNum w:abstractNumId="5" w15:restartNumberingAfterBreak="0">
     <w:nsid w:val="53732D07"/>
     <w:multiLevelType w:val="hybridMultilevel"/>
     <w:tmpl w:val="3A2C06CA"/>
@@ -54909,7 +55237,7 @@
       </w:pPr>
     </w:lvl>
   </w:abstractNum>
-  <w:abstractNum w:abstractNumId="5" w15:restartNumberingAfterBreak="0">
+  <w:abstractNum w:abstractNumId="6" w15:restartNumberingAfterBreak="0">
     <w:nsid w:val="58981049"/>
     <w:multiLevelType w:val="hybridMultilevel"/>
     <w:tmpl w:val="A64EA304"/>
@@ -55002,18 +55330,21 @@
     <w:abstractNumId w:val="0"/>
   </w:num>
   <w:num w:numId="2">
+    <w:abstractNumId w:val="3"/>
+  </w:num>
+  <w:num w:numId="3">
+    <w:abstractNumId w:val="4"/>
+  </w:num>
+  <w:num w:numId="4">
+    <w:abstractNumId w:val="5"/>
+  </w:num>
+  <w:num w:numId="5">
+    <w:abstractNumId w:val="6"/>
+  </w:num>
+  <w:num w:numId="6">
     <w:abstractNumId w:val="2"/>
   </w:num>
-  <w:num w:numId="3">
-    <w:abstractNumId w:val="3"/>
-  </w:num>
-  <w:num w:numId="4">
-    <w:abstractNumId w:val="4"/>
-  </w:num>
-  <w:num w:numId="5">
-    <w:abstractNumId w:val="5"/>
-  </w:num>
-  <w:num w:numId="6">
+  <w:num w:numId="7">
     <w:abstractNumId w:val="1"/>
   </w:num>
 </w:numbering>
@@ -56253,7 +56584,7 @@
 </file>
 
 <file path=customXml/itemProps1.xml><?xml version="1.0" encoding="utf-8"?>
-<ds:datastoreItem xmlns:ds="http://schemas.openxmlformats.org/officeDocument/2006/customXml" ds:itemID="{DD2F54C6-3648-49FA-A9B0-A77A2A86017A}">
+<ds:datastoreItem xmlns:ds="http://schemas.openxmlformats.org/officeDocument/2006/customXml" ds:itemID="{F85A9D9B-F062-43D4-9896-A338DD7540E3}">
   <ds:schemaRefs>
     <ds:schemaRef ds:uri="http://schemas.openxmlformats.org/officeDocument/2006/bibliography"/>
   </ds:schemaRefs>

</xml_diff>